<commit_message>
adding data and graph
</commit_message>
<xml_diff>
--- a/HelloWorld.docx
+++ b/HelloWorld.docx
@@ -38,6 +38,152 @@
       </w:pPr>
       <w:r>
         <w:t xml:space="preserve">##This is a markdown file</w:t>
+      </w:r>
+    </w:p>
+    <w:p>
+      <w:pPr>
+        <w:pStyle w:val="SourceCode"/>
+      </w:pPr>
+      <w:r>
+        <w:rPr>
+          <w:rStyle w:val="FunctionTok"/>
+        </w:rPr>
+        <w:t xml:space="preserve">summary</w:t>
+      </w:r>
+      <w:r>
+        <w:rPr>
+          <w:rStyle w:val="NormalTok"/>
+        </w:rPr>
+        <w:t xml:space="preserve">(cars)</w:t>
+      </w:r>
+    </w:p>
+    <w:p>
+      <w:pPr>
+        <w:pStyle w:val="SourceCode"/>
+      </w:pPr>
+      <w:r>
+        <w:rPr>
+          <w:rStyle w:val="VerbatimChar"/>
+        </w:rPr>
+        <w:t xml:space="preserve">##      speed           dist       </w:t>
+      </w:r>
+      <w:r>
+        <w:br/>
+      </w:r>
+      <w:r>
+        <w:rPr>
+          <w:rStyle w:val="VerbatimChar"/>
+        </w:rPr>
+        <w:t xml:space="preserve">##  Min.   : 4.0   Min.   :  2.00  </w:t>
+      </w:r>
+      <w:r>
+        <w:br/>
+      </w:r>
+      <w:r>
+        <w:rPr>
+          <w:rStyle w:val="VerbatimChar"/>
+        </w:rPr>
+        <w:t xml:space="preserve">##  1st Qu.:12.0   1st Qu.: 26.00  </w:t>
+      </w:r>
+      <w:r>
+        <w:br/>
+      </w:r>
+      <w:r>
+        <w:rPr>
+          <w:rStyle w:val="VerbatimChar"/>
+        </w:rPr>
+        <w:t xml:space="preserve">##  Median :15.0   Median : 36.00  </w:t>
+      </w:r>
+      <w:r>
+        <w:br/>
+      </w:r>
+      <w:r>
+        <w:rPr>
+          <w:rStyle w:val="VerbatimChar"/>
+        </w:rPr>
+        <w:t xml:space="preserve">##  Mean   :15.4   Mean   : 42.98  </w:t>
+      </w:r>
+      <w:r>
+        <w:br/>
+      </w:r>
+      <w:r>
+        <w:rPr>
+          <w:rStyle w:val="VerbatimChar"/>
+        </w:rPr>
+        <w:t xml:space="preserve">##  3rd Qu.:19.0   3rd Qu.: 56.00  </w:t>
+      </w:r>
+      <w:r>
+        <w:br/>
+      </w:r>
+      <w:r>
+        <w:rPr>
+          <w:rStyle w:val="VerbatimChar"/>
+        </w:rPr>
+        <w:t xml:space="preserve">##  Max.   :25.0   Max.   :120.00</w:t>
+      </w:r>
+    </w:p>
+    <w:p>
+      <w:pPr>
+        <w:pStyle w:val="SourceCode"/>
+      </w:pPr>
+      <w:r>
+        <w:rPr>
+          <w:rStyle w:val="FunctionTok"/>
+        </w:rPr>
+        <w:t xml:space="preserve">plot</w:t>
+      </w:r>
+      <w:r>
+        <w:rPr>
+          <w:rStyle w:val="NormalTok"/>
+        </w:rPr>
+        <w:t xml:space="preserve"> (pressure)</w:t>
+      </w:r>
+    </w:p>
+    <w:p>
+      <w:pPr>
+        <w:pStyle w:val="FirstParagraph"/>
+      </w:pPr>
+      <w:r>
+        <w:drawing>
+          <wp:inline>
+            <wp:extent cx="5334000" cy="4267200"/>
+            <wp:effectExtent b="0" l="0" r="0" t="0"/>
+            <wp:docPr descr="" title="" id="1" name="Picture"/>
+            <a:graphic>
+              <a:graphicData uri="http://schemas.openxmlformats.org/drawingml/2006/picture">
+                <pic:pic>
+                  <pic:nvPicPr>
+                    <pic:cNvPr descr="HelloWorld_files/figure-docx/unnamed-chunk-1-1.png" id="0" name="Picture"/>
+                    <pic:cNvPicPr>
+                      <a:picLocks noChangeArrowheads="1" noChangeAspect="1"/>
+                    </pic:cNvPicPr>
+                  </pic:nvPicPr>
+                  <pic:blipFill>
+                    <a:blip r:embed="rId20"/>
+                    <a:stretch>
+                      <a:fillRect/>
+                    </a:stretch>
+                  </pic:blipFill>
+                  <pic:spPr bwMode="auto">
+                    <a:xfrm>
+                      <a:off x="0" y="0"/>
+                      <a:ext cx="5334000" cy="4267200"/>
+                    </a:xfrm>
+                    <a:prstGeom prst="rect">
+                      <a:avLst/>
+                    </a:prstGeom>
+                    <a:noFill/>
+                    <a:ln w="9525">
+                      <a:noFill/>
+                      <a:headEnd/>
+                      <a:tailEnd/>
+                    </a:ln>
+                  </pic:spPr>
+                </pic:pic>
+              </a:graphicData>
+            </a:graphic>
+          </wp:inline>
+        </w:drawing>
       </w:r>
     </w:p>
     <w:sectPr/>

</xml_diff>